<commit_message>
added some additional material to the There and Back Again presentation for use at SAE IAS 2024
</commit_message>
<xml_diff>
--- a/background_material/presentations/There and Back Again/there and back again.docx
+++ b/background_material/presentations/There and Back Again/there and back again.docx
@@ -16,109 +16,113 @@
         <w:jc w:val="both"/>
         <w:rPr>
           <w:rFonts w:asciiTheme="minorHAnsi" w:eastAsiaTheme="minorHAnsi" w:hAnsiTheme="minorHAnsi" w:cstheme="minorBidi"/>
-        </w:rPr>
-      </w:pPr>
-      <w:r>
-        <w:rPr>
-          <w:rFonts w:asciiTheme="minorHAnsi" w:eastAsiaTheme="minorHAnsi" w:hAnsiTheme="minorHAnsi" w:cstheme="minorBidi"/>
-        </w:rPr>
-        <w:t xml:space="preserve">Good morning, all. I'm Charles Wilson, </w:t>
-      </w:r>
-      <w:r>
-        <w:rPr>
-          <w:rFonts w:asciiTheme="minorHAnsi" w:eastAsiaTheme="minorHAnsi" w:hAnsiTheme="minorHAnsi" w:cstheme="minorBidi"/>
-        </w:rPr>
-        <w:t>c</w:t>
-      </w:r>
-      <w:r>
-        <w:rPr>
-          <w:rFonts w:asciiTheme="minorHAnsi" w:eastAsiaTheme="minorHAnsi" w:hAnsiTheme="minorHAnsi" w:cstheme="minorBidi"/>
-        </w:rPr>
-        <w:t>ybersecurity engineering technical fellow</w:t>
-      </w:r>
-      <w:r>
-        <w:rPr>
-          <w:rFonts w:asciiTheme="minorHAnsi" w:eastAsiaTheme="minorHAnsi" w:hAnsiTheme="minorHAnsi" w:cstheme="minorBidi"/>
-        </w:rPr>
-        <w:t xml:space="preserve"> at</w:t>
-      </w:r>
-      <w:r>
-        <w:rPr>
-          <w:rFonts w:asciiTheme="minorHAnsi" w:eastAsiaTheme="minorHAnsi" w:hAnsiTheme="minorHAnsi" w:cstheme="minorBidi"/>
-        </w:rPr>
-        <w:t xml:space="preserve"> </w:t>
-      </w:r>
-      <w:r>
-        <w:rPr>
-          <w:rFonts w:asciiTheme="minorHAnsi" w:eastAsiaTheme="minorHAnsi" w:hAnsiTheme="minorHAnsi" w:cstheme="minorBidi"/>
-        </w:rPr>
-        <w:t>M</w:t>
-      </w:r>
-      <w:r>
-        <w:rPr>
-          <w:rFonts w:asciiTheme="minorHAnsi" w:eastAsiaTheme="minorHAnsi" w:hAnsiTheme="minorHAnsi" w:cstheme="minorBidi"/>
-        </w:rPr>
-        <w:t xml:space="preserve">otional responsible for cybersecurity development </w:t>
-      </w:r>
-      <w:r>
-        <w:rPr>
-          <w:rFonts w:asciiTheme="minorHAnsi" w:eastAsiaTheme="minorHAnsi" w:hAnsiTheme="minorHAnsi" w:cstheme="minorBidi"/>
-        </w:rPr>
-        <w:t>lifecycle</w:t>
-      </w:r>
-      <w:r>
-        <w:rPr>
-          <w:rFonts w:asciiTheme="minorHAnsi" w:eastAsiaTheme="minorHAnsi" w:hAnsiTheme="minorHAnsi" w:cstheme="minorBidi"/>
-        </w:rPr>
-        <w:t xml:space="preserve"> practice</w:t>
-      </w:r>
-      <w:r>
-        <w:rPr>
-          <w:rFonts w:asciiTheme="minorHAnsi" w:eastAsiaTheme="minorHAnsi" w:hAnsiTheme="minorHAnsi" w:cstheme="minorBidi"/>
-        </w:rPr>
-        <w:t>. Let me begin by thanking the conference session chairs for the opportunity to be today’s first speaker. I hope everyone’s sufficiently caffeinated.</w:t>
-      </w:r>
-    </w:p>
-    <w:p>
-      <w:pPr>
-        <w:jc w:val="both"/>
-        <w:rPr>
-          <w:rFonts w:asciiTheme="minorHAnsi" w:eastAsiaTheme="minorHAnsi" w:hAnsiTheme="minorHAnsi" w:cstheme="minorBidi"/>
-        </w:rPr>
-      </w:pPr>
-      <w:r>
-        <w:rPr>
-          <w:rFonts w:asciiTheme="minorHAnsi" w:eastAsiaTheme="minorHAnsi" w:hAnsiTheme="minorHAnsi" w:cstheme="minorBidi"/>
-        </w:rPr>
-        <w:t>T</w:t>
-      </w:r>
-      <w:r>
-        <w:rPr>
-          <w:rFonts w:asciiTheme="minorHAnsi" w:eastAsiaTheme="minorHAnsi" w:hAnsiTheme="minorHAnsi" w:cstheme="minorBidi"/>
-        </w:rPr>
-        <w:t>his talk</w:t>
-      </w:r>
-      <w:r>
-        <w:rPr>
-          <w:rFonts w:asciiTheme="minorHAnsi" w:eastAsiaTheme="minorHAnsi" w:hAnsiTheme="minorHAnsi" w:cstheme="minorBidi"/>
-        </w:rPr>
-        <w:t xml:space="preserve"> is entitled “</w:t>
-      </w:r>
-      <w:r>
-        <w:rPr>
-          <w:rFonts w:asciiTheme="minorHAnsi" w:eastAsiaTheme="minorHAnsi" w:hAnsiTheme="minorHAnsi" w:cstheme="minorBidi"/>
           <w:b/>
           <w:bCs/>
         </w:rPr>
-        <w:t>T</w:t>
-      </w:r>
+      </w:pPr>
       <w:r>
         <w:rPr>
           <w:rFonts w:asciiTheme="minorHAnsi" w:eastAsiaTheme="minorHAnsi" w:hAnsiTheme="minorHAnsi" w:cstheme="minorBidi"/>
           <w:b/>
           <w:bCs/>
         </w:rPr>
-        <w:t xml:space="preserve">here and </w:t>
+        <w:t>[SAE WCX]</w:t>
+      </w:r>
+    </w:p>
+    <w:p>
+      <w:pPr>
+        <w:spacing w:after="240"/>
+        <w:jc w:val="both"/>
+        <w:rPr>
+          <w:rFonts w:asciiTheme="minorHAnsi" w:eastAsiaTheme="minorHAnsi" w:hAnsiTheme="minorHAnsi" w:cstheme="minorBidi"/>
+        </w:rPr>
+      </w:pPr>
+      <w:r>
+        <w:rPr>
+          <w:rFonts w:asciiTheme="minorHAnsi" w:eastAsiaTheme="minorHAnsi" w:hAnsiTheme="minorHAnsi" w:cstheme="minorBidi"/>
+        </w:rPr>
+        <w:t xml:space="preserve">Good morning, all. I'm Charles Wilson, </w:t>
+      </w:r>
+      <w:r>
+        <w:rPr>
+          <w:rFonts w:asciiTheme="minorHAnsi" w:eastAsiaTheme="minorHAnsi" w:hAnsiTheme="minorHAnsi" w:cstheme="minorBidi"/>
+        </w:rPr>
+        <w:t>c</w:t>
+      </w:r>
+      <w:r>
+        <w:rPr>
+          <w:rFonts w:asciiTheme="minorHAnsi" w:eastAsiaTheme="minorHAnsi" w:hAnsiTheme="minorHAnsi" w:cstheme="minorBidi"/>
+        </w:rPr>
+        <w:t>ybersecurity engineering technical fellow</w:t>
+      </w:r>
+      <w:r>
+        <w:rPr>
+          <w:rFonts w:asciiTheme="minorHAnsi" w:eastAsiaTheme="minorHAnsi" w:hAnsiTheme="minorHAnsi" w:cstheme="minorBidi"/>
+        </w:rPr>
+        <w:t xml:space="preserve"> at</w:t>
+      </w:r>
+      <w:r>
+        <w:rPr>
+          <w:rFonts w:asciiTheme="minorHAnsi" w:eastAsiaTheme="minorHAnsi" w:hAnsiTheme="minorHAnsi" w:cstheme="minorBidi"/>
+        </w:rPr>
+        <w:t xml:space="preserve"> </w:t>
+      </w:r>
+      <w:r>
+        <w:rPr>
+          <w:rFonts w:asciiTheme="minorHAnsi" w:eastAsiaTheme="minorHAnsi" w:hAnsiTheme="minorHAnsi" w:cstheme="minorBidi"/>
+        </w:rPr>
+        <w:t>M</w:t>
+      </w:r>
+      <w:r>
+        <w:rPr>
+          <w:rFonts w:asciiTheme="minorHAnsi" w:eastAsiaTheme="minorHAnsi" w:hAnsiTheme="minorHAnsi" w:cstheme="minorBidi"/>
+        </w:rPr>
+        <w:t xml:space="preserve">otional responsible for cybersecurity development </w:t>
+      </w:r>
+      <w:r>
+        <w:rPr>
+          <w:rFonts w:asciiTheme="minorHAnsi" w:eastAsiaTheme="minorHAnsi" w:hAnsiTheme="minorHAnsi" w:cstheme="minorBidi"/>
+        </w:rPr>
+        <w:t>lifecycle</w:t>
+      </w:r>
+      <w:r>
+        <w:rPr>
+          <w:rFonts w:asciiTheme="minorHAnsi" w:eastAsiaTheme="minorHAnsi" w:hAnsiTheme="minorHAnsi" w:cstheme="minorBidi"/>
+        </w:rPr>
+        <w:t xml:space="preserve"> practice</w:t>
+      </w:r>
+      <w:r>
+        <w:rPr>
+          <w:rFonts w:asciiTheme="minorHAnsi" w:eastAsiaTheme="minorHAnsi" w:hAnsiTheme="minorHAnsi" w:cstheme="minorBidi"/>
+        </w:rPr>
+        <w:t>. Let me begin by thanking the conference session chairs for the opportunity to be today’s first speaker. I hope everyone’s sufficiently caffeinated.</w:t>
+      </w:r>
+    </w:p>
+    <w:p>
+      <w:pPr>
+        <w:spacing w:after="240"/>
+        <w:jc w:val="both"/>
+        <w:rPr>
+          <w:rFonts w:asciiTheme="minorHAnsi" w:eastAsiaTheme="minorHAnsi" w:hAnsiTheme="minorHAnsi" w:cstheme="minorBidi"/>
+        </w:rPr>
+      </w:pPr>
+      <w:r>
+        <w:rPr>
+          <w:rFonts w:asciiTheme="minorHAnsi" w:eastAsiaTheme="minorHAnsi" w:hAnsiTheme="minorHAnsi" w:cstheme="minorBidi"/>
+        </w:rPr>
+        <w:t>T</w:t>
+      </w:r>
+      <w:r>
+        <w:rPr>
+          <w:rFonts w:asciiTheme="minorHAnsi" w:eastAsiaTheme="minorHAnsi" w:hAnsiTheme="minorHAnsi" w:cstheme="minorBidi"/>
+        </w:rPr>
+        <w:t>his talk</w:t>
+      </w:r>
+      <w:r>
+        <w:rPr>
+          <w:rFonts w:asciiTheme="minorHAnsi" w:eastAsiaTheme="minorHAnsi" w:hAnsiTheme="minorHAnsi" w:cstheme="minorBidi"/>
+        </w:rPr>
+        <w:t xml:space="preserve"> is entitled “</w:t>
       </w:r>
       <w:r>
         <w:rPr>
@@ -126,7 +130,7 @@
           <w:b/>
           <w:bCs/>
         </w:rPr>
-        <w:t>B</w:t>
+        <w:t>T</w:t>
       </w:r>
       <w:r>
         <w:rPr>
@@ -134,7 +138,7 @@
           <w:b/>
           <w:bCs/>
         </w:rPr>
-        <w:t xml:space="preserve">ack </w:t>
+        <w:t xml:space="preserve">here and </w:t>
       </w:r>
       <w:r>
         <w:rPr>
@@ -142,7 +146,7 @@
           <w:b/>
           <w:bCs/>
         </w:rPr>
-        <w:t>A</w:t>
+        <w:t>B</w:t>
       </w:r>
       <w:r>
         <w:rPr>
@@ -150,7 +154,7 @@
           <w:b/>
           <w:bCs/>
         </w:rPr>
-        <w:t>gain</w:t>
+        <w:t xml:space="preserve">ack </w:t>
       </w:r>
       <w:r>
         <w:rPr>
@@ -158,7 +162,7 @@
           <w:b/>
           <w:bCs/>
         </w:rPr>
-        <w:t>:</w:t>
+        <w:t>A</w:t>
       </w:r>
       <w:r>
         <w:rPr>
@@ -166,7 +170,7 @@
           <w:b/>
           <w:bCs/>
         </w:rPr>
-        <w:t xml:space="preserve"> </w:t>
+        <w:t>gain</w:t>
       </w:r>
       <w:r>
         <w:rPr>
@@ -174,7 +178,7 @@
           <w:b/>
           <w:bCs/>
         </w:rPr>
-        <w:t>B</w:t>
+        <w:t>:</w:t>
       </w:r>
       <w:r>
         <w:rPr>
@@ -182,7 +186,7 @@
           <w:b/>
           <w:bCs/>
         </w:rPr>
-        <w:t xml:space="preserve">uilding a </w:t>
+        <w:t xml:space="preserve"> </w:t>
       </w:r>
       <w:r>
         <w:rPr>
@@ -190,7 +194,7 @@
           <w:b/>
           <w:bCs/>
         </w:rPr>
-        <w:t>C</w:t>
+        <w:t>B</w:t>
       </w:r>
       <w:r>
         <w:rPr>
@@ -198,7 +202,7 @@
           <w:b/>
           <w:bCs/>
         </w:rPr>
-        <w:t xml:space="preserve">ybersecurity </w:t>
+        <w:t xml:space="preserve">uilding a </w:t>
       </w:r>
       <w:r>
         <w:rPr>
@@ -206,7 +210,7 @@
           <w:b/>
           <w:bCs/>
         </w:rPr>
-        <w:t>D</w:t>
+        <w:t>C</w:t>
       </w:r>
       <w:r>
         <w:rPr>
@@ -214,7 +218,7 @@
           <w:b/>
           <w:bCs/>
         </w:rPr>
-        <w:t xml:space="preserve">evelopment </w:t>
+        <w:t xml:space="preserve">ybersecurity </w:t>
       </w:r>
       <w:r>
         <w:rPr>
@@ -222,7 +226,7 @@
           <w:b/>
           <w:bCs/>
         </w:rPr>
-        <w:t>Lifecycle</w:t>
+        <w:t>D</w:t>
       </w:r>
       <w:r>
         <w:rPr>
@@ -230,7 +234,7 @@
           <w:b/>
           <w:bCs/>
         </w:rPr>
-        <w:t xml:space="preserve"> from </w:t>
+        <w:t xml:space="preserve">evelopment </w:t>
       </w:r>
       <w:r>
         <w:rPr>
@@ -238,7 +242,7 @@
           <w:b/>
           <w:bCs/>
         </w:rPr>
-        <w:t>S</w:t>
+        <w:t>Lifecycle</w:t>
       </w:r>
       <w:r>
         <w:rPr>
@@ -246,7 +250,7 @@
           <w:b/>
           <w:bCs/>
         </w:rPr>
-        <w:t xml:space="preserve">cratch </w:t>
+        <w:t xml:space="preserve"> from </w:t>
       </w:r>
       <w:r>
         <w:rPr>
@@ -254,7 +258,7 @@
           <w:b/>
           <w:bCs/>
         </w:rPr>
-        <w:t>to</w:t>
+        <w:t>S</w:t>
       </w:r>
       <w:r>
         <w:rPr>
@@ -262,7 +266,7 @@
           <w:b/>
           <w:bCs/>
         </w:rPr>
-        <w:t xml:space="preserve"> </w:t>
+        <w:t xml:space="preserve">cratch </w:t>
       </w:r>
       <w:r>
         <w:rPr>
@@ -270,7 +274,7 @@
           <w:b/>
           <w:bCs/>
         </w:rPr>
-        <w:t>C</w:t>
+        <w:t>to</w:t>
       </w:r>
       <w:r>
         <w:rPr>
@@ -278,7 +282,7 @@
           <w:b/>
           <w:bCs/>
         </w:rPr>
-        <w:t>omply with ISO</w:t>
+        <w:t xml:space="preserve"> </w:t>
       </w:r>
       <w:r>
         <w:rPr>
@@ -286,7 +290,7 @@
           <w:b/>
           <w:bCs/>
         </w:rPr>
-        <w:t>/</w:t>
+        <w:t>C</w:t>
       </w:r>
       <w:r>
         <w:rPr>
@@ -294,6 +298,22 @@
           <w:b/>
           <w:bCs/>
         </w:rPr>
+        <w:t>omply with ISO</w:t>
+      </w:r>
+      <w:r>
+        <w:rPr>
+          <w:rFonts w:asciiTheme="minorHAnsi" w:eastAsiaTheme="minorHAnsi" w:hAnsiTheme="minorHAnsi" w:cstheme="minorBidi"/>
+          <w:b/>
+          <w:bCs/>
+        </w:rPr>
+        <w:t>/</w:t>
+      </w:r>
+      <w:r>
+        <w:rPr>
+          <w:rFonts w:asciiTheme="minorHAnsi" w:eastAsiaTheme="minorHAnsi" w:hAnsiTheme="minorHAnsi" w:cstheme="minorBidi"/>
+          <w:b/>
+          <w:bCs/>
+        </w:rPr>
         <w:t>SAE 21434 and UNR 155</w:t>
       </w:r>
       <w:r>
@@ -349,14 +369,6 @@
           <w:rFonts w:asciiTheme="minorHAnsi" w:eastAsiaTheme="minorHAnsi" w:hAnsiTheme="minorHAnsi" w:cstheme="minorBidi"/>
         </w:rPr>
         <w:t xml:space="preserve"> this morning, but I'll try to elaborate as we go.</w:t>
-      </w:r>
-    </w:p>
-    <w:p>
-      <w:pPr>
-        <w:pStyle w:val="Heading1"/>
-      </w:pPr>
-      <w:r>
-        <w:t>Introduction</w:t>
       </w:r>
     </w:p>
     <w:p>
@@ -365,6 +377,311 @@
         <w:jc w:val="both"/>
         <w:rPr>
           <w:rFonts w:asciiTheme="minorHAnsi" w:eastAsiaTheme="minorHAnsi" w:hAnsiTheme="minorHAnsi" w:cstheme="minorBidi"/>
+          <w:b/>
+          <w:bCs/>
+        </w:rPr>
+      </w:pPr>
+      <w:r>
+        <w:rPr>
+          <w:rFonts w:asciiTheme="minorHAnsi" w:eastAsiaTheme="minorHAnsi" w:hAnsiTheme="minorHAnsi" w:cstheme="minorBidi"/>
+          <w:b/>
+          <w:bCs/>
+        </w:rPr>
+        <w:t xml:space="preserve">[SAE </w:t>
+      </w:r>
+      <w:r>
+        <w:rPr>
+          <w:rFonts w:asciiTheme="minorHAnsi" w:eastAsiaTheme="minorHAnsi" w:hAnsiTheme="minorHAnsi" w:cstheme="minorBidi"/>
+          <w:b/>
+          <w:bCs/>
+        </w:rPr>
+        <w:t>IAS</w:t>
+      </w:r>
+      <w:r>
+        <w:rPr>
+          <w:rFonts w:asciiTheme="minorHAnsi" w:eastAsiaTheme="minorHAnsi" w:hAnsiTheme="minorHAnsi" w:cstheme="minorBidi"/>
+          <w:b/>
+          <w:bCs/>
+        </w:rPr>
+        <w:t>]</w:t>
+      </w:r>
+    </w:p>
+    <w:p>
+      <w:pPr>
+        <w:spacing w:after="240"/>
+        <w:jc w:val="both"/>
+        <w:rPr>
+          <w:rFonts w:asciiTheme="minorHAnsi" w:eastAsiaTheme="minorHAnsi" w:hAnsiTheme="minorHAnsi" w:cstheme="minorBidi"/>
+        </w:rPr>
+      </w:pPr>
+      <w:r>
+        <w:rPr>
+          <w:rFonts w:asciiTheme="minorHAnsi" w:eastAsiaTheme="minorHAnsi" w:hAnsiTheme="minorHAnsi" w:cstheme="minorBidi"/>
+        </w:rPr>
+        <w:t xml:space="preserve">Good morning, all. I'm Charles Wilson, </w:t>
+      </w:r>
+      <w:r>
+        <w:rPr>
+          <w:rFonts w:asciiTheme="minorHAnsi" w:eastAsiaTheme="minorHAnsi" w:hAnsiTheme="minorHAnsi" w:cstheme="minorBidi"/>
+        </w:rPr>
+        <w:t>c</w:t>
+      </w:r>
+      <w:r>
+        <w:rPr>
+          <w:rFonts w:asciiTheme="minorHAnsi" w:eastAsiaTheme="minorHAnsi" w:hAnsiTheme="minorHAnsi" w:cstheme="minorBidi"/>
+        </w:rPr>
+        <w:t>ybersecurity engineering technical fellow</w:t>
+      </w:r>
+      <w:r>
+        <w:rPr>
+          <w:rFonts w:asciiTheme="minorHAnsi" w:eastAsiaTheme="minorHAnsi" w:hAnsiTheme="minorHAnsi" w:cstheme="minorBidi"/>
+        </w:rPr>
+        <w:t xml:space="preserve"> at</w:t>
+      </w:r>
+      <w:r>
+        <w:rPr>
+          <w:rFonts w:asciiTheme="minorHAnsi" w:eastAsiaTheme="minorHAnsi" w:hAnsiTheme="minorHAnsi" w:cstheme="minorBidi"/>
+        </w:rPr>
+        <w:t xml:space="preserve"> </w:t>
+      </w:r>
+      <w:r>
+        <w:rPr>
+          <w:rFonts w:asciiTheme="minorHAnsi" w:eastAsiaTheme="minorHAnsi" w:hAnsiTheme="minorHAnsi" w:cstheme="minorBidi"/>
+        </w:rPr>
+        <w:t>M</w:t>
+      </w:r>
+      <w:r>
+        <w:rPr>
+          <w:rFonts w:asciiTheme="minorHAnsi" w:eastAsiaTheme="minorHAnsi" w:hAnsiTheme="minorHAnsi" w:cstheme="minorBidi"/>
+        </w:rPr>
+        <w:t xml:space="preserve">otional responsible for cybersecurity development </w:t>
+      </w:r>
+      <w:r>
+        <w:rPr>
+          <w:rFonts w:asciiTheme="minorHAnsi" w:eastAsiaTheme="minorHAnsi" w:hAnsiTheme="minorHAnsi" w:cstheme="minorBidi"/>
+        </w:rPr>
+        <w:t>lifecycle</w:t>
+      </w:r>
+      <w:r>
+        <w:rPr>
+          <w:rFonts w:asciiTheme="minorHAnsi" w:eastAsiaTheme="minorHAnsi" w:hAnsiTheme="minorHAnsi" w:cstheme="minorBidi"/>
+        </w:rPr>
+        <w:t xml:space="preserve"> practice</w:t>
+      </w:r>
+      <w:r>
+        <w:rPr>
+          <w:rFonts w:asciiTheme="minorHAnsi" w:eastAsiaTheme="minorHAnsi" w:hAnsiTheme="minorHAnsi" w:cstheme="minorBidi"/>
+        </w:rPr>
+        <w:t xml:space="preserve">. Let me begin by thanking the </w:t>
+      </w:r>
+      <w:r>
+        <w:rPr>
+          <w:rFonts w:asciiTheme="minorHAnsi" w:eastAsiaTheme="minorHAnsi" w:hAnsiTheme="minorHAnsi" w:cstheme="minorBidi"/>
+        </w:rPr>
+        <w:t>organizers</w:t>
+      </w:r>
+      <w:r>
+        <w:rPr>
+          <w:rFonts w:asciiTheme="minorHAnsi" w:eastAsiaTheme="minorHAnsi" w:hAnsiTheme="minorHAnsi" w:cstheme="minorBidi"/>
+        </w:rPr>
+        <w:t xml:space="preserve"> for the opportunity to </w:t>
+      </w:r>
+      <w:r>
+        <w:rPr>
+          <w:rFonts w:asciiTheme="minorHAnsi" w:eastAsiaTheme="minorHAnsi" w:hAnsiTheme="minorHAnsi" w:cstheme="minorBidi"/>
+        </w:rPr>
+        <w:t>speak to you</w:t>
+      </w:r>
+      <w:r>
+        <w:rPr>
+          <w:rFonts w:asciiTheme="minorHAnsi" w:eastAsiaTheme="minorHAnsi" w:hAnsiTheme="minorHAnsi" w:cstheme="minorBidi"/>
+        </w:rPr>
+        <w:t xml:space="preserve"> today. I hope </w:t>
+      </w:r>
+      <w:r>
+        <w:rPr>
+          <w:rFonts w:asciiTheme="minorHAnsi" w:eastAsiaTheme="minorHAnsi" w:hAnsiTheme="minorHAnsi" w:cstheme="minorBidi"/>
+        </w:rPr>
+        <w:t>you find this material informative</w:t>
+      </w:r>
+      <w:r>
+        <w:rPr>
+          <w:rFonts w:asciiTheme="minorHAnsi" w:eastAsiaTheme="minorHAnsi" w:hAnsiTheme="minorHAnsi" w:cstheme="minorBidi"/>
+        </w:rPr>
+        <w:t>.</w:t>
+      </w:r>
+    </w:p>
+    <w:p>
+      <w:pPr>
+        <w:spacing w:after="240"/>
+        <w:jc w:val="both"/>
+        <w:rPr>
+          <w:rFonts w:asciiTheme="minorHAnsi" w:eastAsiaTheme="minorHAnsi" w:hAnsiTheme="minorHAnsi" w:cstheme="minorBidi"/>
+        </w:rPr>
+      </w:pPr>
+      <w:r>
+        <w:rPr>
+          <w:rFonts w:asciiTheme="minorHAnsi" w:eastAsiaTheme="minorHAnsi" w:hAnsiTheme="minorHAnsi" w:cstheme="minorBidi"/>
+        </w:rPr>
+        <w:t>T</w:t>
+      </w:r>
+      <w:r>
+        <w:rPr>
+          <w:rFonts w:asciiTheme="minorHAnsi" w:eastAsiaTheme="minorHAnsi" w:hAnsiTheme="minorHAnsi" w:cstheme="minorBidi"/>
+        </w:rPr>
+        <w:t>his talk</w:t>
+      </w:r>
+      <w:r>
+        <w:rPr>
+          <w:rFonts w:asciiTheme="minorHAnsi" w:eastAsiaTheme="minorHAnsi" w:hAnsiTheme="minorHAnsi" w:cstheme="minorBidi"/>
+        </w:rPr>
+        <w:t xml:space="preserve"> is entitled “</w:t>
+      </w:r>
+      <w:r>
+        <w:rPr>
+          <w:rFonts w:asciiTheme="minorHAnsi" w:eastAsiaTheme="minorHAnsi" w:hAnsiTheme="minorHAnsi" w:cstheme="minorBidi"/>
+          <w:b/>
+          <w:bCs/>
+        </w:rPr>
+        <w:t>There and Back Again: Building a Cybersecurity Development Lifecycle from Scratch to Comply with ISO/SAE 21434 and UNR 155</w:t>
+      </w:r>
+      <w:r>
+        <w:rPr>
+          <w:rFonts w:asciiTheme="minorHAnsi" w:eastAsiaTheme="minorHAnsi" w:hAnsiTheme="minorHAnsi" w:cstheme="minorBidi"/>
+        </w:rPr>
+        <w:t>.</w:t>
+      </w:r>
+      <w:r>
+        <w:rPr>
+          <w:rFonts w:asciiTheme="minorHAnsi" w:eastAsiaTheme="minorHAnsi" w:hAnsiTheme="minorHAnsi" w:cstheme="minorBidi"/>
+        </w:rPr>
+        <w:t>”</w:t>
+      </w:r>
+      <w:r>
+        <w:rPr>
+          <w:rFonts w:asciiTheme="minorHAnsi" w:eastAsiaTheme="minorHAnsi" w:hAnsiTheme="minorHAnsi" w:cstheme="minorBidi"/>
+        </w:rPr>
+        <w:t xml:space="preserve"> I </w:t>
+      </w:r>
+      <w:r>
+        <w:rPr>
+          <w:rFonts w:asciiTheme="minorHAnsi" w:eastAsiaTheme="minorHAnsi" w:hAnsiTheme="minorHAnsi" w:cstheme="minorBidi"/>
+        </w:rPr>
+        <w:t>tried to make the</w:t>
+      </w:r>
+      <w:r>
+        <w:rPr>
+          <w:rFonts w:asciiTheme="minorHAnsi" w:eastAsiaTheme="minorHAnsi" w:hAnsiTheme="minorHAnsi" w:cstheme="minorBidi"/>
+        </w:rPr>
+        <w:t xml:space="preserve"> title</w:t>
+      </w:r>
+      <w:r>
+        <w:rPr>
+          <w:rFonts w:asciiTheme="minorHAnsi" w:eastAsiaTheme="minorHAnsi" w:hAnsiTheme="minorHAnsi" w:cstheme="minorBidi"/>
+        </w:rPr>
+        <w:t xml:space="preserve"> more specific,</w:t>
+      </w:r>
+      <w:r>
+        <w:rPr>
+          <w:rFonts w:asciiTheme="minorHAnsi" w:eastAsiaTheme="minorHAnsi" w:hAnsiTheme="minorHAnsi" w:cstheme="minorBidi"/>
+        </w:rPr>
+        <w:t xml:space="preserve"> </w:t>
+      </w:r>
+      <w:r>
+        <w:rPr>
+          <w:rFonts w:asciiTheme="minorHAnsi" w:eastAsiaTheme="minorHAnsi" w:hAnsiTheme="minorHAnsi" w:cstheme="minorBidi"/>
+        </w:rPr>
+        <w:t>but ran out of space on the slide.</w:t>
+      </w:r>
+      <w:r>
+        <w:rPr>
+          <w:rFonts w:asciiTheme="minorHAnsi" w:eastAsiaTheme="minorHAnsi" w:hAnsiTheme="minorHAnsi" w:cstheme="minorBidi"/>
+        </w:rPr>
+        <w:t xml:space="preserve"> I'll try to elaborate as we go.</w:t>
+      </w:r>
+    </w:p>
+    <w:p>
+      <w:pPr>
+        <w:jc w:val="both"/>
+        <w:rPr>
+          <w:rFonts w:asciiTheme="minorHAnsi" w:eastAsiaTheme="minorHAnsi" w:hAnsiTheme="minorHAnsi" w:cstheme="minorBidi"/>
+        </w:rPr>
+      </w:pPr>
+      <w:r>
+        <w:rPr>
+          <w:rFonts w:asciiTheme="minorHAnsi" w:eastAsiaTheme="minorHAnsi" w:hAnsiTheme="minorHAnsi" w:cstheme="minorBidi"/>
+        </w:rPr>
+        <w:t>Before I start, I wanted to say that I</w:t>
+      </w:r>
+      <w:r>
+        <w:rPr>
+          <w:rFonts w:asciiTheme="minorHAnsi" w:eastAsiaTheme="minorHAnsi" w:hAnsiTheme="minorHAnsi" w:cstheme="minorBidi"/>
+        </w:rPr>
+        <w:t xml:space="preserve"> will </w:t>
+      </w:r>
+      <w:r>
+        <w:rPr>
+          <w:rFonts w:asciiTheme="minorHAnsi" w:eastAsiaTheme="minorHAnsi" w:hAnsiTheme="minorHAnsi" w:cstheme="minorBidi"/>
+        </w:rPr>
+        <w:t xml:space="preserve">provide links </w:t>
+      </w:r>
+      <w:r>
+        <w:rPr>
+          <w:rFonts w:asciiTheme="minorHAnsi" w:eastAsiaTheme="minorHAnsi" w:hAnsiTheme="minorHAnsi" w:cstheme="minorBidi"/>
+        </w:rPr>
+        <w:t xml:space="preserve">to the material </w:t>
+      </w:r>
+      <w:r>
+        <w:rPr>
+          <w:rFonts w:asciiTheme="minorHAnsi" w:eastAsiaTheme="minorHAnsi" w:hAnsiTheme="minorHAnsi" w:cstheme="minorBidi"/>
+        </w:rPr>
+        <w:t>covered</w:t>
+      </w:r>
+      <w:r>
+        <w:rPr>
+          <w:rFonts w:asciiTheme="minorHAnsi" w:eastAsiaTheme="minorHAnsi" w:hAnsiTheme="minorHAnsi" w:cstheme="minorBidi"/>
+        </w:rPr>
+        <w:t xml:space="preserve"> (including </w:t>
+      </w:r>
+      <w:r>
+        <w:rPr>
+          <w:rFonts w:asciiTheme="minorHAnsi" w:eastAsiaTheme="minorHAnsi" w:hAnsiTheme="minorHAnsi" w:cstheme="minorBidi"/>
+        </w:rPr>
+        <w:t>these</w:t>
+      </w:r>
+      <w:r>
+        <w:rPr>
+          <w:rFonts w:asciiTheme="minorHAnsi" w:eastAsiaTheme="minorHAnsi" w:hAnsiTheme="minorHAnsi" w:cstheme="minorBidi"/>
+        </w:rPr>
+        <w:t xml:space="preserve"> </w:t>
+      </w:r>
+      <w:r>
+        <w:rPr>
+          <w:rFonts w:asciiTheme="minorHAnsi" w:eastAsiaTheme="minorHAnsi" w:hAnsiTheme="minorHAnsi" w:cstheme="minorBidi"/>
+        </w:rPr>
+        <w:t>slides</w:t>
+      </w:r>
+      <w:r>
+        <w:rPr>
+          <w:rFonts w:asciiTheme="minorHAnsi" w:eastAsiaTheme="minorHAnsi" w:hAnsiTheme="minorHAnsi" w:cstheme="minorBidi"/>
+        </w:rPr>
+        <w:t xml:space="preserve">) at the end of the presentation.  </w:t>
+      </w:r>
+    </w:p>
+    <w:p>
+      <w:pPr>
+        <w:pStyle w:val="Heading1"/>
+      </w:pPr>
+      <w:r>
+        <w:t>Introduction</w:t>
+      </w:r>
+    </w:p>
+    <w:p>
+      <w:pPr>
+        <w:spacing w:after="240"/>
+        <w:jc w:val="both"/>
+        <w:rPr>
+          <w:rFonts w:asciiTheme="minorHAnsi" w:eastAsiaTheme="minorHAnsi" w:hAnsiTheme="minorHAnsi" w:cstheme="minorBidi"/>
         </w:rPr>
       </w:pPr>
       <w:r>
@@ -389,7 +706,19 @@
         <w:rPr>
           <w:rFonts w:asciiTheme="minorHAnsi" w:eastAsiaTheme="minorHAnsi" w:hAnsiTheme="minorHAnsi" w:cstheme="minorBidi"/>
         </w:rPr>
-        <w:t xml:space="preserve">hen I was hired at motional, about 4 1/2 years ago, I was tasked with making sense of these then not quite complete standards and regulations </w:t>
+        <w:t xml:space="preserve">hen I was hired at </w:t>
+      </w:r>
+      <w:r>
+        <w:rPr>
+          <w:rFonts w:asciiTheme="minorHAnsi" w:eastAsiaTheme="minorHAnsi" w:hAnsiTheme="minorHAnsi" w:cstheme="minorBidi"/>
+        </w:rPr>
+        <w:t>M</w:t>
+      </w:r>
+      <w:r>
+        <w:rPr>
+          <w:rFonts w:asciiTheme="minorHAnsi" w:eastAsiaTheme="minorHAnsi" w:hAnsiTheme="minorHAnsi" w:cstheme="minorBidi"/>
+        </w:rPr>
+        <w:t xml:space="preserve">otional, about 4 1/2 years ago, I was tasked with making sense of these then not quite complete standards and regulations </w:t>
       </w:r>
       <w:r>
         <w:rPr>

</xml_diff>